<commit_message>
updated taskboard with US
</commit_message>
<xml_diff>
--- a/easyc/documents/print ver/Taskboard-15.docx
+++ b/easyc/documents/print ver/Taskboard-15.docx
@@ -319,6 +319,37 @@
             </w:pPr>
             <w:r>
               <w:rPr/>
+              <w:t>US-</w:t>
+            </w:r>
+            <w:r>
+              <w:rPr/>
+              <w:t>01</w:t>
+            </w:r>
+          </w:p>
+          <w:p>
+            <w:pPr>
+              <w:pStyle w:val="Normal"/>
+              <w:spacing w:lineRule="auto" w:line="240" w:before="0" w:after="0"/>
+              <w:rPr/>
+            </w:pPr>
+            <w:r>
+              <w:rPr/>
+              <w:t>Student account</w:t>
+            </w:r>
+          </w:p>
+          <w:p>
+            <w:pPr>
+              <w:pStyle w:val="Normal"/>
+              <w:spacing w:lineRule="auto" w:line="240" w:before="0" w:after="0"/>
+              <w:rPr/>
+            </w:pPr>
+            <w:r>
+              <w:rPr/>
+              <w:t xml:space="preserve">Priority: </w:t>
+            </w:r>
+            <w:r>
+              <w:rPr/>
+              <w:t>High</w:t>
             </w:r>
           </w:p>
         </w:tc>
@@ -592,6 +623,39 @@
             <w:tcBorders/>
             <w:shd w:fill="auto" w:val="clear"/>
           </w:tcPr>
+          <w:p>
+            <w:pPr>
+              <w:pStyle w:val="Normal"/>
+              <w:spacing w:lineRule="auto" w:line="240" w:before="0" w:after="0"/>
+              <w:rPr/>
+            </w:pPr>
+            <w:r>
+              <w:rPr/>
+              <w:t>US-06</w:t>
+            </w:r>
+          </w:p>
+          <w:p>
+            <w:pPr>
+              <w:pStyle w:val="Normal"/>
+              <w:spacing w:lineRule="auto" w:line="240" w:before="0" w:after="0"/>
+              <w:rPr/>
+            </w:pPr>
+            <w:r>
+              <w:rPr/>
+              <w:t>change username/password</w:t>
+            </w:r>
+          </w:p>
+          <w:p>
+            <w:pPr>
+              <w:pStyle w:val="Normal"/>
+              <w:spacing w:lineRule="auto" w:line="240" w:before="0" w:after="0"/>
+              <w:rPr/>
+            </w:pPr>
+            <w:r>
+              <w:rPr/>
+              <w:t>Priority: low</w:t>
+            </w:r>
+          </w:p>
           <w:p>
             <w:pPr>
               <w:pStyle w:val="Normal"/>
@@ -798,6 +862,29 @@
             </w:pPr>
             <w:r>
               <w:rPr/>
+              <w:t>US-01</w:t>
+            </w:r>
+          </w:p>
+          <w:p>
+            <w:pPr>
+              <w:pStyle w:val="Normal"/>
+              <w:spacing w:lineRule="auto" w:line="240" w:before="0" w:after="0"/>
+              <w:rPr/>
+            </w:pPr>
+            <w:r>
+              <w:rPr/>
+              <w:t>student login</w:t>
+            </w:r>
+          </w:p>
+          <w:p>
+            <w:pPr>
+              <w:pStyle w:val="Normal"/>
+              <w:spacing w:lineRule="auto" w:line="240" w:before="0" w:after="0"/>
+              <w:rPr/>
+            </w:pPr>
+            <w:r>
+              <w:rPr/>
+              <w:t>Priority: High</w:t>
             </w:r>
           </w:p>
         </w:tc>
@@ -931,6 +1018,29 @@
             </w:pPr>
             <w:r>
               <w:rPr/>
+              <w:t>US-22</w:t>
+            </w:r>
+          </w:p>
+          <w:p>
+            <w:pPr>
+              <w:pStyle w:val="Normal"/>
+              <w:spacing w:lineRule="auto" w:line="240" w:before="0" w:after="0"/>
+              <w:rPr/>
+            </w:pPr>
+            <w:r>
+              <w:rPr/>
+              <w:t>administrator’s opinions activity</w:t>
+            </w:r>
+          </w:p>
+          <w:p>
+            <w:pPr>
+              <w:pStyle w:val="Normal"/>
+              <w:spacing w:lineRule="auto" w:line="240" w:before="0" w:after="0"/>
+              <w:rPr/>
+            </w:pPr>
+            <w:r>
+              <w:rPr/>
+              <w:t>Priority: low</w:t>
             </w:r>
           </w:p>
         </w:tc>
@@ -1066,6 +1176,29 @@
             </w:pPr>
             <w:r>
               <w:rPr/>
+              <w:t>US-25</w:t>
+            </w:r>
+          </w:p>
+          <w:p>
+            <w:pPr>
+              <w:pStyle w:val="Normal"/>
+              <w:spacing w:lineRule="auto" w:line="240" w:before="0" w:after="0"/>
+              <w:rPr/>
+            </w:pPr>
+            <w:r>
+              <w:rPr/>
+              <w:t>administrator’s login</w:t>
+            </w:r>
+          </w:p>
+          <w:p>
+            <w:pPr>
+              <w:pStyle w:val="Normal"/>
+              <w:spacing w:lineRule="auto" w:line="240" w:before="0" w:after="0"/>
+              <w:rPr/>
+            </w:pPr>
+            <w:r>
+              <w:rPr/>
+              <w:t>Priority: High</w:t>
             </w:r>
           </w:p>
         </w:tc>
@@ -1209,6 +1342,29 @@
             </w:pPr>
             <w:r>
               <w:rPr/>
+              <w:t>US-02</w:t>
+            </w:r>
+          </w:p>
+          <w:p>
+            <w:pPr>
+              <w:pStyle w:val="Normal"/>
+              <w:spacing w:lineRule="auto" w:line="240" w:before="0" w:after="0"/>
+              <w:rPr/>
+            </w:pPr>
+            <w:r>
+              <w:rPr/>
+              <w:t>Categories activity</w:t>
+            </w:r>
+          </w:p>
+          <w:p>
+            <w:pPr>
+              <w:pStyle w:val="Normal"/>
+              <w:spacing w:lineRule="auto" w:line="240" w:before="0" w:after="0"/>
+              <w:rPr/>
+            </w:pPr>
+            <w:r>
+              <w:rPr/>
+              <w:t>Priority: High</w:t>
             </w:r>
           </w:p>
         </w:tc>
@@ -1352,6 +1508,29 @@
             </w:pPr>
             <w:r>
               <w:rPr/>
+              <w:t>US-18</w:t>
+            </w:r>
+          </w:p>
+          <w:p>
+            <w:pPr>
+              <w:pStyle w:val="Normal"/>
+              <w:spacing w:lineRule="auto" w:line="240" w:before="0" w:after="0"/>
+              <w:rPr/>
+            </w:pPr>
+            <w:r>
+              <w:rPr/>
+              <w:t>administrator’s requests activity</w:t>
+            </w:r>
+          </w:p>
+          <w:p>
+            <w:pPr>
+              <w:pStyle w:val="Normal"/>
+              <w:spacing w:lineRule="auto" w:line="240" w:before="0" w:after="0"/>
+              <w:rPr/>
+            </w:pPr>
+            <w:r>
+              <w:rPr/>
+              <w:t>Priority: Low</w:t>
             </w:r>
           </w:p>
         </w:tc>

</xml_diff>